<commit_message>
update 2 GE03 team agenda
</commit_message>
<xml_diff>
--- a/GE03_ScrumAgenda.docx
+++ b/GE03_ScrumAgenda.docx
@@ -71,10 +71,7 @@
       </w:r>
       <w:proofErr w:type="gramEnd"/>
       <w:r>
-        <w:t>: Abi</w:t>
-      </w:r>
-      <w:r>
-        <w:t>gail Conway</w:t>
+        <w:t>: Abigail Conway</w:t>
       </w:r>
     </w:p>
     <w:p>
@@ -88,13 +85,7 @@
         <w:t>Team Members</w:t>
       </w:r>
       <w:r>
-        <w:t>: Piper</w:t>
-      </w:r>
-      <w:r>
-        <w:t xml:space="preserve"> </w:t>
-      </w:r>
-      <w:r>
-        <w:t xml:space="preserve">Dehoyos </w:t>
+        <w:t xml:space="preserve">: Piper Dehoyos </w:t>
       </w:r>
     </w:p>
     <w:p>
@@ -122,25 +113,7 @@
         <w:t xml:space="preserve"> Meeting:</w:t>
       </w:r>
       <w:r>
-        <w:t xml:space="preserve"> </w:t>
-      </w:r>
-      <w:r>
-        <w:t>2/</w:t>
-      </w:r>
-      <w:r>
-        <w:t>6</w:t>
-      </w:r>
-      <w:r>
-        <w:t xml:space="preserve"> 1:30 </w:t>
-      </w:r>
-      <w:r>
-        <w:t>after</w:t>
-      </w:r>
-      <w:r>
-        <w:t xml:space="preserve"> class</w:t>
-      </w:r>
-      <w:r>
-        <w:t xml:space="preserve"> </w:t>
+        <w:t xml:space="preserve"> 2/6 1:30 after class </w:t>
       </w:r>
     </w:p>
     <w:p>
@@ -177,10 +150,7 @@
         </w:numPr>
       </w:pPr>
       <w:r>
-        <w:t xml:space="preserve">Piper will finish tech documentation for </w:t>
-      </w:r>
-      <w:r>
-        <w:t>_______ (will be given after scrum meeting)</w:t>
+        <w:t>Piper will finish tech documentation for overriding string method, migrations, and python shell for running queries.</w:t>
       </w:r>
     </w:p>
     <w:p>
@@ -192,22 +162,7 @@
         </w:numPr>
       </w:pPr>
       <w:r>
-        <w:t xml:space="preserve">Scott will </w:t>
-      </w:r>
-      <w:r>
-        <w:t>finish tech documentation for</w:t>
-      </w:r>
-      <w:r>
-        <w:t xml:space="preserve"> </w:t>
-      </w:r>
-      <w:r>
-        <w:t>_______</w:t>
-      </w:r>
-      <w:r>
-        <w:t xml:space="preserve"> </w:t>
-      </w:r>
-      <w:r>
-        <w:t>(will be given after scrum meeting)</w:t>
+        <w:t>Scott will finish tech documentation for one-to-one model and one-to-many model.</w:t>
       </w:r>
     </w:p>
     <w:p>
@@ -219,22 +174,7 @@
         </w:numPr>
       </w:pPr>
       <w:r>
-        <w:t>Abi</w:t>
-      </w:r>
-      <w:r>
-        <w:t xml:space="preserve"> will finish tech documentation for</w:t>
-      </w:r>
-      <w:r>
-        <w:t xml:space="preserve"> </w:t>
-      </w:r>
-      <w:r>
-        <w:t>_______</w:t>
-      </w:r>
-      <w:r>
-        <w:t xml:space="preserve"> </w:t>
-      </w:r>
-      <w:r>
-        <w:t>(will be given after scrum meeting)</w:t>
+        <w:t xml:space="preserve">Abi will finish tech documentation for set up admin and create model. </w:t>
       </w:r>
     </w:p>
     <w:p>
@@ -332,13 +272,8 @@
         </w:numPr>
       </w:pPr>
       <w:r>
-        <w:t xml:space="preserve">Time for async / track prosses with documentation </w:t>
-      </w:r>
-    </w:p>
-    <w:p>
-      <w:pPr>
-        <w:pStyle w:val="ListParagraph"/>
-      </w:pPr>
+        <w:t>Time for async / track prosses with documentation</w:t>
+      </w:r>
     </w:p>
     <w:sectPr>
       <w:pgSz w:w="12240" w:h="15840"/>
@@ -355,7 +290,7 @@
   <w:abstractNum w:abstractNumId="0" w15:restartNumberingAfterBreak="0">
     <w:nsid w:val="5BFD4818"/>
     <w:multiLevelType w:val="hybridMultilevel"/>
-    <w:tmpl w:val="B8E4B166"/>
+    <w:tmpl w:val="F942E586"/>
     <w:lvl w:ilvl="0" w:tplc="04090001">
       <w:start w:val="1"/>
       <w:numFmt w:val="bullet"/>

</xml_diff>